<commit_message>
pdf-viewer and show grounding with boumds
</commit_message>
<xml_diff>
--- a/pdf/doc1.docx
+++ b/pdf/doc1.docx
@@ -281,6 +281,591 @@
         </w:rPr>
         <w:t>Cycles: 540</w:t>
       </w:r>
+    </w:p>
+    <w:p>
+      <w:pPr>
+        <w:rPr>
+          <w:sz w:val="40"/>
+          <w:szCs w:val="40"/>
+          <w:lang w:val="en-US"/>
+        </w:rPr>
+      </w:pPr>
+      <w:r>
+        <w:rPr>
+          <w:sz w:val="40"/>
+          <w:szCs w:val="40"/>
+          <w:lang w:val="en-US"/>
+        </w:rPr>
+        <w:br w:type="page"/>
+      </w:r>
+    </w:p>
+    <w:p>
+      <w:pPr>
+        <w:pStyle w:val="Heading1"/>
+        <w:rPr>
+          <w:lang w:val="en-US"/>
+        </w:rPr>
+      </w:pPr>
+      <w:r>
+        <w:rPr>
+          <w:lang w:val="en-US"/>
+        </w:rPr>
+        <w:lastRenderedPageBreak/>
+        <w:t>Part Sheet from Operator LTU</w:t>
+      </w:r>
+    </w:p>
+    <w:p>
+      <w:pPr>
+        <w:rPr>
+          <w:sz w:val="36"/>
+          <w:szCs w:val="36"/>
+          <w:lang w:val="en-US"/>
+        </w:rPr>
+      </w:pPr>
+      <w:r>
+        <w:rPr>
+          <w:sz w:val="36"/>
+          <w:szCs w:val="36"/>
+          <w:lang w:val="en-US"/>
+        </w:rPr>
+        <w:t>Part Description: Fan Shaft</w:t>
+      </w:r>
+    </w:p>
+    <w:p>
+      <w:pPr>
+        <w:rPr>
+          <w:sz w:val="36"/>
+          <w:szCs w:val="36"/>
+          <w:lang w:val="en-US"/>
+        </w:rPr>
+      </w:pPr>
+      <w:r>
+        <w:rPr>
+          <w:sz w:val="36"/>
+          <w:szCs w:val="36"/>
+          <w:lang w:val="en-US"/>
+        </w:rPr>
+        <w:t>Part Number: 338-010-601-0</w:t>
+      </w:r>
+    </w:p>
+    <w:p>
+      <w:pPr>
+        <w:rPr>
+          <w:sz w:val="36"/>
+          <w:szCs w:val="36"/>
+          <w:lang w:val="en-US"/>
+        </w:rPr>
+      </w:pPr>
+      <w:r>
+        <w:rPr>
+          <w:sz w:val="36"/>
+          <w:szCs w:val="36"/>
+          <w:lang w:val="en-US"/>
+        </w:rPr>
+        <w:t>Part Serial Number: DD085616</w:t>
+      </w:r>
+    </w:p>
+    <w:p>
+      <w:pPr>
+        <w:rPr>
+          <w:lang w:val="en-US"/>
+        </w:rPr>
+      </w:pPr>
+    </w:p>
+    <w:p>
+      <w:pPr>
+        <w:pStyle w:val="Heading1"/>
+        <w:rPr>
+          <w:lang w:val="en-US"/>
+        </w:rPr>
+      </w:pPr>
+      <w:r>
+        <w:rPr>
+          <w:lang w:val="en-US"/>
+        </w:rPr>
+        <w:t>Engine 577351</w:t>
+      </w:r>
+    </w:p>
+    <w:p>
+      <w:pPr>
+        <w:rPr>
+          <w:sz w:val="40"/>
+          <w:szCs w:val="40"/>
+          <w:lang w:val="en-US"/>
+        </w:rPr>
+      </w:pPr>
+    </w:p>
+    <w:p>
+      <w:pPr>
+        <w:rPr>
+          <w:b/>
+          <w:bCs/>
+          <w:sz w:val="40"/>
+          <w:szCs w:val="40"/>
+          <w:lang w:val="en-US"/>
+        </w:rPr>
+      </w:pPr>
+      <w:r>
+        <w:rPr>
+          <w:b/>
+          <w:bCs/>
+          <w:sz w:val="40"/>
+          <w:szCs w:val="40"/>
+          <w:lang w:val="en-US"/>
+        </w:rPr>
+        <w:t>Engine date range:</w:t>
+      </w:r>
+    </w:p>
+    <w:p>
+      <w:pPr>
+        <w:rPr>
+          <w:sz w:val="40"/>
+          <w:szCs w:val="40"/>
+          <w:lang w:val="en-US"/>
+        </w:rPr>
+      </w:pPr>
+      <w:r>
+        <w:rPr>
+          <w:sz w:val="40"/>
+          <w:szCs w:val="40"/>
+          <w:lang w:val="en-US"/>
+        </w:rPr>
+        <w:t>Started:</w:t>
+      </w:r>
+      <w:r>
+        <w:rPr>
+          <w:sz w:val="40"/>
+          <w:szCs w:val="40"/>
+          <w:lang w:val="en-US"/>
+        </w:rPr>
+        <w:t xml:space="preserve"> 13-Jul-2005</w:t>
+      </w:r>
+    </w:p>
+    <w:p>
+      <w:pPr>
+        <w:rPr>
+          <w:sz w:val="40"/>
+          <w:szCs w:val="40"/>
+          <w:lang w:val="en-US"/>
+        </w:rPr>
+      </w:pPr>
+      <w:r>
+        <w:rPr>
+          <w:sz w:val="40"/>
+          <w:szCs w:val="40"/>
+          <w:lang w:val="en-US"/>
+        </w:rPr>
+        <w:t>Ended:</w:t>
+      </w:r>
+      <w:r>
+        <w:rPr>
+          <w:sz w:val="40"/>
+          <w:szCs w:val="40"/>
+          <w:lang w:val="en-US"/>
+        </w:rPr>
+        <w:t xml:space="preserve"> </w:t>
+      </w:r>
+      <w:r>
+        <w:rPr>
+          <w:sz w:val="40"/>
+          <w:szCs w:val="40"/>
+          <w:lang w:val="en-US"/>
+        </w:rPr>
+        <w:t>25</w:t>
+      </w:r>
+      <w:r>
+        <w:rPr>
+          <w:sz w:val="40"/>
+          <w:szCs w:val="40"/>
+          <w:lang w:val="en-US"/>
+        </w:rPr>
+        <w:t>-</w:t>
+      </w:r>
+      <w:r>
+        <w:rPr>
+          <w:sz w:val="40"/>
+          <w:szCs w:val="40"/>
+          <w:lang w:val="en-US"/>
+        </w:rPr>
+        <w:t>Oct</w:t>
+      </w:r>
+      <w:r>
+        <w:rPr>
+          <w:sz w:val="40"/>
+          <w:szCs w:val="40"/>
+          <w:lang w:val="en-US"/>
+        </w:rPr>
+        <w:t>-200</w:t>
+      </w:r>
+      <w:r>
+        <w:rPr>
+          <w:sz w:val="40"/>
+          <w:szCs w:val="40"/>
+          <w:lang w:val="en-US"/>
+        </w:rPr>
+        <w:t>6</w:t>
+      </w:r>
+    </w:p>
+    <w:p>
+      <w:pPr>
+        <w:rPr>
+          <w:sz w:val="40"/>
+          <w:szCs w:val="40"/>
+          <w:lang w:val="en-US"/>
+        </w:rPr>
+      </w:pPr>
+    </w:p>
+    <w:p>
+      <w:pPr>
+        <w:rPr>
+          <w:b/>
+          <w:bCs/>
+          <w:sz w:val="40"/>
+          <w:szCs w:val="40"/>
+          <w:lang w:val="en-US"/>
+        </w:rPr>
+      </w:pPr>
+      <w:r>
+        <w:rPr>
+          <w:b/>
+          <w:bCs/>
+          <w:sz w:val="40"/>
+          <w:szCs w:val="40"/>
+          <w:lang w:val="en-US"/>
+        </w:rPr>
+        <w:t>Engine Usage:</w:t>
+      </w:r>
+    </w:p>
+    <w:p>
+      <w:pPr>
+        <w:rPr>
+          <w:sz w:val="40"/>
+          <w:szCs w:val="40"/>
+          <w:lang w:val="en-US"/>
+        </w:rPr>
+      </w:pPr>
+      <w:r>
+        <w:rPr>
+          <w:sz w:val="40"/>
+          <w:szCs w:val="40"/>
+          <w:lang w:val="en-US"/>
+        </w:rPr>
+        <w:t>Hours: 1322</w:t>
+      </w:r>
+    </w:p>
+    <w:p>
+      <w:pPr>
+        <w:rPr>
+          <w:sz w:val="40"/>
+          <w:szCs w:val="40"/>
+          <w:lang w:val="en-US"/>
+        </w:rPr>
+      </w:pPr>
+      <w:r>
+        <w:rPr>
+          <w:sz w:val="40"/>
+          <w:szCs w:val="40"/>
+          <w:lang w:val="en-US"/>
+        </w:rPr>
+        <w:t>Cycles: 540</w:t>
+      </w:r>
+    </w:p>
+    <w:p>
+      <w:pPr>
+        <w:rPr>
+          <w:sz w:val="40"/>
+          <w:szCs w:val="40"/>
+          <w:lang w:val="en-US"/>
+        </w:rPr>
+      </w:pPr>
+      <w:r>
+        <w:rPr>
+          <w:sz w:val="40"/>
+          <w:szCs w:val="40"/>
+          <w:lang w:val="en-US"/>
+        </w:rPr>
+        <w:br w:type="page"/>
+      </w:r>
+    </w:p>
+    <w:p>
+      <w:pPr>
+        <w:pStyle w:val="Heading1"/>
+        <w:rPr>
+          <w:lang w:val="en-US"/>
+        </w:rPr>
+      </w:pPr>
+      <w:r>
+        <w:rPr>
+          <w:lang w:val="en-US"/>
+        </w:rPr>
+        <w:lastRenderedPageBreak/>
+        <w:t>Part Sheet from Operator LTU</w:t>
+      </w:r>
+    </w:p>
+    <w:p>
+      <w:pPr>
+        <w:rPr>
+          <w:sz w:val="36"/>
+          <w:szCs w:val="36"/>
+          <w:lang w:val="en-US"/>
+        </w:rPr>
+      </w:pPr>
+      <w:r>
+        <w:rPr>
+          <w:sz w:val="36"/>
+          <w:szCs w:val="36"/>
+          <w:lang w:val="en-US"/>
+        </w:rPr>
+        <w:t>Part Description: Fan Shaft</w:t>
+      </w:r>
+    </w:p>
+    <w:p>
+      <w:pPr>
+        <w:rPr>
+          <w:sz w:val="36"/>
+          <w:szCs w:val="36"/>
+          <w:lang w:val="en-US"/>
+        </w:rPr>
+      </w:pPr>
+      <w:r>
+        <w:rPr>
+          <w:sz w:val="36"/>
+          <w:szCs w:val="36"/>
+          <w:lang w:val="en-US"/>
+        </w:rPr>
+        <w:t>Part Number: 338-010-601-0</w:t>
+      </w:r>
+    </w:p>
+    <w:p>
+      <w:pPr>
+        <w:rPr>
+          <w:sz w:val="36"/>
+          <w:szCs w:val="36"/>
+          <w:lang w:val="en-US"/>
+        </w:rPr>
+      </w:pPr>
+      <w:r>
+        <w:rPr>
+          <w:sz w:val="36"/>
+          <w:szCs w:val="36"/>
+          <w:lang w:val="en-US"/>
+        </w:rPr>
+        <w:t>Part Serial Number: DD085616</w:t>
+      </w:r>
+    </w:p>
+    <w:p>
+      <w:pPr>
+        <w:rPr>
+          <w:lang w:val="en-US"/>
+        </w:rPr>
+      </w:pPr>
+    </w:p>
+    <w:p>
+      <w:pPr>
+        <w:pStyle w:val="Heading1"/>
+        <w:rPr>
+          <w:lang w:val="en-US"/>
+        </w:rPr>
+      </w:pPr>
+      <w:r>
+        <w:rPr>
+          <w:lang w:val="en-US"/>
+        </w:rPr>
+        <w:t>Engine 577351</w:t>
+      </w:r>
+    </w:p>
+    <w:p>
+      <w:pPr>
+        <w:rPr>
+          <w:sz w:val="40"/>
+          <w:szCs w:val="40"/>
+          <w:lang w:val="en-US"/>
+        </w:rPr>
+      </w:pPr>
+    </w:p>
+    <w:p>
+      <w:pPr>
+        <w:rPr>
+          <w:b/>
+          <w:bCs/>
+          <w:sz w:val="40"/>
+          <w:szCs w:val="40"/>
+          <w:lang w:val="en-US"/>
+        </w:rPr>
+      </w:pPr>
+      <w:r>
+        <w:rPr>
+          <w:b/>
+          <w:bCs/>
+          <w:sz w:val="40"/>
+          <w:szCs w:val="40"/>
+          <w:lang w:val="en-US"/>
+        </w:rPr>
+        <w:t>Engine date range:</w:t>
+      </w:r>
+    </w:p>
+    <w:p>
+      <w:pPr>
+        <w:rPr>
+          <w:sz w:val="40"/>
+          <w:szCs w:val="40"/>
+          <w:lang w:val="en-US"/>
+        </w:rPr>
+      </w:pPr>
+      <w:r>
+        <w:rPr>
+          <w:sz w:val="40"/>
+          <w:szCs w:val="40"/>
+          <w:lang w:val="en-US"/>
+        </w:rPr>
+        <w:t>Started:</w:t>
+      </w:r>
+      <w:r>
+        <w:rPr>
+          <w:sz w:val="40"/>
+          <w:szCs w:val="40"/>
+          <w:lang w:val="en-US"/>
+        </w:rPr>
+        <w:t xml:space="preserve"> 13-Jul-2005</w:t>
+      </w:r>
+    </w:p>
+    <w:p>
+      <w:pPr>
+        <w:rPr>
+          <w:sz w:val="40"/>
+          <w:szCs w:val="40"/>
+          <w:lang w:val="en-US"/>
+        </w:rPr>
+      </w:pPr>
+      <w:r>
+        <w:rPr>
+          <w:sz w:val="40"/>
+          <w:szCs w:val="40"/>
+          <w:lang w:val="en-US"/>
+        </w:rPr>
+        <w:t>Ended:</w:t>
+      </w:r>
+      <w:r>
+        <w:rPr>
+          <w:sz w:val="40"/>
+          <w:szCs w:val="40"/>
+          <w:lang w:val="en-US"/>
+        </w:rPr>
+        <w:t xml:space="preserve"> </w:t>
+      </w:r>
+      <w:r>
+        <w:rPr>
+          <w:sz w:val="40"/>
+          <w:szCs w:val="40"/>
+          <w:lang w:val="en-US"/>
+        </w:rPr>
+        <w:t>25</w:t>
+      </w:r>
+      <w:r>
+        <w:rPr>
+          <w:sz w:val="40"/>
+          <w:szCs w:val="40"/>
+          <w:lang w:val="en-US"/>
+        </w:rPr>
+        <w:t>-</w:t>
+      </w:r>
+      <w:r>
+        <w:rPr>
+          <w:sz w:val="40"/>
+          <w:szCs w:val="40"/>
+          <w:lang w:val="en-US"/>
+        </w:rPr>
+        <w:t>Oct</w:t>
+      </w:r>
+      <w:r>
+        <w:rPr>
+          <w:sz w:val="40"/>
+          <w:szCs w:val="40"/>
+          <w:lang w:val="en-US"/>
+        </w:rPr>
+        <w:t>-200</w:t>
+      </w:r>
+      <w:r>
+        <w:rPr>
+          <w:sz w:val="40"/>
+          <w:szCs w:val="40"/>
+          <w:lang w:val="en-US"/>
+        </w:rPr>
+        <w:t>6</w:t>
+      </w:r>
+    </w:p>
+    <w:p>
+      <w:pPr>
+        <w:rPr>
+          <w:sz w:val="40"/>
+          <w:szCs w:val="40"/>
+          <w:lang w:val="en-US"/>
+        </w:rPr>
+      </w:pPr>
+    </w:p>
+    <w:p>
+      <w:pPr>
+        <w:rPr>
+          <w:b/>
+          <w:bCs/>
+          <w:sz w:val="40"/>
+          <w:szCs w:val="40"/>
+          <w:lang w:val="en-US"/>
+        </w:rPr>
+      </w:pPr>
+      <w:r>
+        <w:rPr>
+          <w:b/>
+          <w:bCs/>
+          <w:sz w:val="40"/>
+          <w:szCs w:val="40"/>
+          <w:lang w:val="en-US"/>
+        </w:rPr>
+        <w:t>Engine Usage:</w:t>
+      </w:r>
+    </w:p>
+    <w:p>
+      <w:pPr>
+        <w:rPr>
+          <w:sz w:val="40"/>
+          <w:szCs w:val="40"/>
+          <w:lang w:val="en-US"/>
+        </w:rPr>
+      </w:pPr>
+      <w:r>
+        <w:rPr>
+          <w:sz w:val="40"/>
+          <w:szCs w:val="40"/>
+          <w:lang w:val="en-US"/>
+        </w:rPr>
+        <w:t>Hours: 1322</w:t>
+      </w:r>
+    </w:p>
+    <w:p>
+      <w:pPr>
+        <w:rPr>
+          <w:sz w:val="40"/>
+          <w:szCs w:val="40"/>
+          <w:lang w:val="en-US"/>
+        </w:rPr>
+      </w:pPr>
+      <w:r>
+        <w:rPr>
+          <w:sz w:val="40"/>
+          <w:szCs w:val="40"/>
+          <w:lang w:val="en-US"/>
+        </w:rPr>
+        <w:t>Cycles: 540</w:t>
+      </w:r>
+    </w:p>
+    <w:p>
+      <w:pPr>
+        <w:rPr>
+          <w:sz w:val="40"/>
+          <w:szCs w:val="40"/>
+          <w:lang w:val="en-US"/>
+        </w:rPr>
+      </w:pPr>
     </w:p>
     <w:p>
       <w:pPr>

</xml_diff>

<commit_message>
feat: enhance grounding data structure and update PDF content
</commit_message>
<xml_diff>
--- a/pdf/doc1.docx
+++ b/pdf/doc1.docx
@@ -5,15 +5,139 @@
     <w:p>
       <w:pPr>
         <w:pStyle w:val="Heading1"/>
-        <w:rPr>
-          <w:lang w:val="en-US"/>
-        </w:rPr>
-      </w:pPr>
-      <w:r>
-        <w:rPr>
-          <w:lang w:val="en-US"/>
-        </w:rPr>
-        <w:t>Part Sheet from Operator LTU</w:t>
+        <w:jc w:val="center"/>
+        <w:rPr>
+          <w:sz w:val="96"/>
+          <w:szCs w:val="96"/>
+          <w:lang w:val="en-US"/>
+        </w:rPr>
+      </w:pPr>
+      <w:r>
+        <w:rPr>
+          <w:sz w:val="96"/>
+          <w:szCs w:val="96"/>
+        </w:rPr>
+        <w:drawing>
+          <wp:inline distT="0" distB="0" distL="0" distR="0" wp14:anchorId="0CB950C3" wp14:editId="5804A90E">
+            <wp:extent cx="5731510" cy="2066290"/>
+            <wp:effectExtent l="0" t="0" r="2540" b="0"/>
+            <wp:docPr id="409428561" name="Picture 2" descr="Turbofan Engine by fsite | SimScale"/>
+            <wp:cNvGraphicFramePr>
+              <a:graphicFrameLocks xmlns:a="http://schemas.openxmlformats.org/drawingml/2006/main" noChangeAspect="1"/>
+            </wp:cNvGraphicFramePr>
+            <a:graphic xmlns:a="http://schemas.openxmlformats.org/drawingml/2006/main">
+              <a:graphicData uri="http://schemas.openxmlformats.org/drawingml/2006/picture">
+                <pic:pic xmlns:pic="http://schemas.openxmlformats.org/drawingml/2006/picture">
+                  <pic:nvPicPr>
+                    <pic:cNvPr id="0" name="Picture 6" descr="Turbofan Engine by fsite | SimScale"/>
+                    <pic:cNvPicPr>
+                      <a:picLocks noChangeAspect="1" noChangeArrowheads="1"/>
+                    </pic:cNvPicPr>
+                  </pic:nvPicPr>
+                  <pic:blipFill>
+                    <a:blip r:embed="rId4" cstate="print">
+                      <a:extLst>
+                        <a:ext uri="{28A0092B-C50C-407E-A947-70E740481C1C}">
+                          <a14:useLocalDpi xmlns:a14="http://schemas.microsoft.com/office/drawing/2010/main" val="0"/>
+                        </a:ext>
+                      </a:extLst>
+                    </a:blip>
+                    <a:srcRect/>
+                    <a:stretch>
+                      <a:fillRect/>
+                    </a:stretch>
+                  </pic:blipFill>
+                  <pic:spPr bwMode="auto">
+                    <a:xfrm>
+                      <a:off x="0" y="0"/>
+                      <a:ext cx="5731510" cy="2066290"/>
+                    </a:xfrm>
+                    <a:prstGeom prst="rect">
+                      <a:avLst/>
+                    </a:prstGeom>
+                    <a:noFill/>
+                    <a:ln>
+                      <a:noFill/>
+                    </a:ln>
+                  </pic:spPr>
+                </pic:pic>
+              </a:graphicData>
+            </a:graphic>
+          </wp:inline>
+        </w:drawing>
+      </w:r>
+      <w:r>
+        <w:rPr>
+          <w:sz w:val="96"/>
+          <w:szCs w:val="96"/>
+          <w:lang w:val="en-US"/>
+        </w:rPr>
+        <w:t xml:space="preserve"> </w:t>
+      </w:r>
+    </w:p>
+    <w:p>
+      <w:pPr>
+        <w:pStyle w:val="Heading1"/>
+        <w:jc w:val="center"/>
+        <w:rPr>
+          <w:sz w:val="96"/>
+          <w:szCs w:val="96"/>
+          <w:lang w:val="en-US"/>
+        </w:rPr>
+      </w:pPr>
+    </w:p>
+    <w:p>
+      <w:pPr>
+        <w:pStyle w:val="Heading1"/>
+        <w:jc w:val="center"/>
+        <w:rPr>
+          <w:sz w:val="96"/>
+          <w:szCs w:val="96"/>
+          <w:lang w:val="en-US"/>
+        </w:rPr>
+      </w:pPr>
+      <w:r>
+        <w:rPr>
+          <w:sz w:val="96"/>
+          <w:szCs w:val="96"/>
+          <w:lang w:val="en-US"/>
+        </w:rPr>
+        <w:t>Part Sheet</w:t>
+      </w:r>
+      <w:r>
+        <w:rPr>
+          <w:sz w:val="96"/>
+          <w:szCs w:val="96"/>
+          <w:lang w:val="en-US"/>
+        </w:rPr>
+        <w:br w:type="page"/>
+      </w:r>
+    </w:p>
+    <w:p>
+      <w:pPr>
+        <w:pStyle w:val="Heading1"/>
+        <w:rPr>
+          <w:lang w:val="en-US"/>
+        </w:rPr>
+      </w:pPr>
+      <w:r>
+        <w:rPr>
+          <w:lang w:val="en-US"/>
+        </w:rPr>
+        <w:lastRenderedPageBreak/>
+        <w:t>Part Sheet from Operator</w:t>
+      </w:r>
+      <w:r>
+        <w:rPr>
+          <w:lang w:val="en-US"/>
+        </w:rPr>
+        <w:t>:</w:t>
+      </w:r>
+      <w:r>
+        <w:rPr>
+          <w:lang w:val="en-US"/>
+        </w:rPr>
+        <w:t xml:space="preserve"> LTU</w:t>
       </w:r>
     </w:p>
     <w:p>
@@ -311,7 +435,25 @@
           <w:lang w:val="en-US"/>
         </w:rPr>
         <w:lastRenderedPageBreak/>
-        <w:t>Part Sheet from Operator LTU</w:t>
+        <w:t>Part Sheet from Operator</w:t>
+      </w:r>
+      <w:r>
+        <w:rPr>
+          <w:lang w:val="en-US"/>
+        </w:rPr>
+        <w:t>:</w:t>
+      </w:r>
+      <w:r>
+        <w:rPr>
+          <w:lang w:val="en-US"/>
+        </w:rPr>
+        <w:t xml:space="preserve"> </w:t>
+      </w:r>
+      <w:r>
+        <w:rPr>
+          <w:lang w:val="en-US"/>
+        </w:rPr>
+        <w:t>AIR BERLIN</w:t>
       </w:r>
     </w:p>
     <w:p>
@@ -438,7 +580,47 @@
           <w:szCs w:val="40"/>
           <w:lang w:val="en-US"/>
         </w:rPr>
-        <w:t xml:space="preserve"> 13-Jul-2005</w:t>
+        <w:t xml:space="preserve"> </w:t>
+      </w:r>
+      <w:r>
+        <w:rPr>
+          <w:sz w:val="40"/>
+          <w:szCs w:val="40"/>
+          <w:lang w:val="en-US"/>
+        </w:rPr>
+        <w:t>25</w:t>
+      </w:r>
+      <w:r>
+        <w:rPr>
+          <w:sz w:val="40"/>
+          <w:szCs w:val="40"/>
+          <w:lang w:val="en-US"/>
+        </w:rPr>
+        <w:t>-</w:t>
+      </w:r>
+      <w:r>
+        <w:rPr>
+          <w:sz w:val="40"/>
+          <w:szCs w:val="40"/>
+          <w:lang w:val="en-US"/>
+        </w:rPr>
+        <w:t>Dec</w:t>
+      </w:r>
+      <w:r>
+        <w:rPr>
+          <w:sz w:val="40"/>
+          <w:szCs w:val="40"/>
+          <w:lang w:val="en-US"/>
+        </w:rPr>
+        <w:t>-200</w:t>
+      </w:r>
+      <w:r>
+        <w:rPr>
+          <w:sz w:val="40"/>
+          <w:szCs w:val="40"/>
+          <w:lang w:val="en-US"/>
+        </w:rPr>
+        <w:t>6</w:t>
       </w:r>
     </w:p>
     <w:p>
@@ -471,7 +653,7 @@
           <w:szCs w:val="40"/>
           <w:lang w:val="en-US"/>
         </w:rPr>
-        <w:t>25</w:t>
+        <w:t>5</w:t>
       </w:r>
       <w:r>
         <w:rPr>
@@ -487,23 +669,23 @@
           <w:szCs w:val="40"/>
           <w:lang w:val="en-US"/>
         </w:rPr>
-        <w:t>Oct</w:t>
-      </w:r>
-      <w:r>
-        <w:rPr>
-          <w:sz w:val="40"/>
-          <w:szCs w:val="40"/>
-          <w:lang w:val="en-US"/>
-        </w:rPr>
-        <w:t>-200</w:t>
-      </w:r>
-      <w:r>
-        <w:rPr>
-          <w:sz w:val="40"/>
-          <w:szCs w:val="40"/>
-          <w:lang w:val="en-US"/>
-        </w:rPr>
-        <w:t>6</w:t>
+        <w:t>Dec</w:t>
+      </w:r>
+      <w:r>
+        <w:rPr>
+          <w:sz w:val="40"/>
+          <w:szCs w:val="40"/>
+          <w:lang w:val="en-US"/>
+        </w:rPr>
+        <w:t>-20</w:t>
+      </w:r>
+      <w:r>
+        <w:rPr>
+          <w:sz w:val="40"/>
+          <w:szCs w:val="40"/>
+          <w:lang w:val="en-US"/>
+        </w:rPr>
+        <w:t>12</w:t>
       </w:r>
     </w:p>
     <w:p>
@@ -550,343 +732,54 @@
           <w:szCs w:val="40"/>
           <w:lang w:val="en-US"/>
         </w:rPr>
-        <w:t>Hours: 1322</w:t>
-      </w:r>
-    </w:p>
-    <w:p>
-      <w:pPr>
-        <w:rPr>
-          <w:sz w:val="40"/>
-          <w:szCs w:val="40"/>
-          <w:lang w:val="en-US"/>
-        </w:rPr>
-      </w:pPr>
-      <w:r>
-        <w:rPr>
-          <w:sz w:val="40"/>
-          <w:szCs w:val="40"/>
-          <w:lang w:val="en-US"/>
-        </w:rPr>
-        <w:t>Cycles: 540</w:t>
-      </w:r>
-    </w:p>
-    <w:p>
-      <w:pPr>
-        <w:rPr>
-          <w:sz w:val="40"/>
-          <w:szCs w:val="40"/>
-          <w:lang w:val="en-US"/>
-        </w:rPr>
-      </w:pPr>
-      <w:r>
-        <w:rPr>
-          <w:sz w:val="40"/>
-          <w:szCs w:val="40"/>
-          <w:lang w:val="en-US"/>
-        </w:rPr>
-        <w:br w:type="page"/>
-      </w:r>
-    </w:p>
-    <w:p>
-      <w:pPr>
-        <w:pStyle w:val="Heading1"/>
-        <w:rPr>
-          <w:lang w:val="en-US"/>
-        </w:rPr>
-      </w:pPr>
-      <w:r>
-        <w:rPr>
-          <w:lang w:val="en-US"/>
-        </w:rPr>
-        <w:lastRenderedPageBreak/>
-        <w:t>Part Sheet from Operator LTU</w:t>
-      </w:r>
-    </w:p>
-    <w:p>
-      <w:pPr>
-        <w:rPr>
-          <w:sz w:val="36"/>
-          <w:szCs w:val="36"/>
-          <w:lang w:val="en-US"/>
-        </w:rPr>
-      </w:pPr>
-      <w:r>
-        <w:rPr>
-          <w:sz w:val="36"/>
-          <w:szCs w:val="36"/>
-          <w:lang w:val="en-US"/>
-        </w:rPr>
-        <w:t>Part Description: Fan Shaft</w:t>
-      </w:r>
-    </w:p>
-    <w:p>
-      <w:pPr>
-        <w:rPr>
-          <w:sz w:val="36"/>
-          <w:szCs w:val="36"/>
-          <w:lang w:val="en-US"/>
-        </w:rPr>
-      </w:pPr>
-      <w:r>
-        <w:rPr>
-          <w:sz w:val="36"/>
-          <w:szCs w:val="36"/>
-          <w:lang w:val="en-US"/>
-        </w:rPr>
-        <w:t>Part Number: 338-010-601-0</w:t>
-      </w:r>
-    </w:p>
-    <w:p>
-      <w:pPr>
-        <w:rPr>
-          <w:sz w:val="36"/>
-          <w:szCs w:val="36"/>
-          <w:lang w:val="en-US"/>
-        </w:rPr>
-      </w:pPr>
-      <w:r>
-        <w:rPr>
-          <w:sz w:val="36"/>
-          <w:szCs w:val="36"/>
-          <w:lang w:val="en-US"/>
-        </w:rPr>
-        <w:t>Part Serial Number: DD085616</w:t>
-      </w:r>
-    </w:p>
-    <w:p>
-      <w:pPr>
-        <w:rPr>
-          <w:lang w:val="en-US"/>
-        </w:rPr>
-      </w:pPr>
-    </w:p>
-    <w:p>
-      <w:pPr>
-        <w:pStyle w:val="Heading1"/>
-        <w:rPr>
-          <w:lang w:val="en-US"/>
-        </w:rPr>
-      </w:pPr>
-      <w:r>
-        <w:rPr>
-          <w:lang w:val="en-US"/>
-        </w:rPr>
-        <w:t>Engine 577351</w:t>
-      </w:r>
-    </w:p>
-    <w:p>
-      <w:pPr>
-        <w:rPr>
-          <w:sz w:val="40"/>
-          <w:szCs w:val="40"/>
-          <w:lang w:val="en-US"/>
-        </w:rPr>
-      </w:pPr>
-    </w:p>
-    <w:p>
-      <w:pPr>
-        <w:rPr>
-          <w:b/>
-          <w:bCs/>
-          <w:sz w:val="40"/>
-          <w:szCs w:val="40"/>
-          <w:lang w:val="en-US"/>
-        </w:rPr>
-      </w:pPr>
-      <w:r>
-        <w:rPr>
-          <w:b/>
-          <w:bCs/>
-          <w:sz w:val="40"/>
-          <w:szCs w:val="40"/>
-          <w:lang w:val="en-US"/>
-        </w:rPr>
-        <w:t>Engine date range:</w:t>
-      </w:r>
-    </w:p>
-    <w:p>
-      <w:pPr>
-        <w:rPr>
-          <w:sz w:val="40"/>
-          <w:szCs w:val="40"/>
-          <w:lang w:val="en-US"/>
-        </w:rPr>
-      </w:pPr>
-      <w:r>
-        <w:rPr>
-          <w:sz w:val="40"/>
-          <w:szCs w:val="40"/>
-          <w:lang w:val="en-US"/>
-        </w:rPr>
-        <w:t>Started:</w:t>
-      </w:r>
-      <w:r>
-        <w:rPr>
-          <w:sz w:val="40"/>
-          <w:szCs w:val="40"/>
-          <w:lang w:val="en-US"/>
-        </w:rPr>
-        <w:t xml:space="preserve"> 13-Jul-2005</w:t>
-      </w:r>
-    </w:p>
-    <w:p>
-      <w:pPr>
-        <w:rPr>
-          <w:sz w:val="40"/>
-          <w:szCs w:val="40"/>
-          <w:lang w:val="en-US"/>
-        </w:rPr>
-      </w:pPr>
-      <w:r>
-        <w:rPr>
-          <w:sz w:val="40"/>
-          <w:szCs w:val="40"/>
-          <w:lang w:val="en-US"/>
-        </w:rPr>
-        <w:t>Ended:</w:t>
-      </w:r>
-      <w:r>
-        <w:rPr>
-          <w:sz w:val="40"/>
-          <w:szCs w:val="40"/>
-          <w:lang w:val="en-US"/>
-        </w:rPr>
-        <w:t xml:space="preserve"> </w:t>
-      </w:r>
-      <w:r>
-        <w:rPr>
-          <w:sz w:val="40"/>
-          <w:szCs w:val="40"/>
-          <w:lang w:val="en-US"/>
-        </w:rPr>
-        <w:t>25</w:t>
-      </w:r>
-      <w:r>
-        <w:rPr>
-          <w:sz w:val="40"/>
-          <w:szCs w:val="40"/>
-          <w:lang w:val="en-US"/>
-        </w:rPr>
-        <w:t>-</w:t>
-      </w:r>
-      <w:r>
-        <w:rPr>
-          <w:sz w:val="40"/>
-          <w:szCs w:val="40"/>
-          <w:lang w:val="en-US"/>
-        </w:rPr>
-        <w:t>Oct</w:t>
-      </w:r>
-      <w:r>
-        <w:rPr>
-          <w:sz w:val="40"/>
-          <w:szCs w:val="40"/>
-          <w:lang w:val="en-US"/>
-        </w:rPr>
-        <w:t>-200</w:t>
-      </w:r>
-      <w:r>
-        <w:rPr>
-          <w:sz w:val="40"/>
-          <w:szCs w:val="40"/>
-          <w:lang w:val="en-US"/>
-        </w:rPr>
-        <w:t>6</w:t>
-      </w:r>
-    </w:p>
-    <w:p>
-      <w:pPr>
-        <w:rPr>
-          <w:sz w:val="40"/>
-          <w:szCs w:val="40"/>
-          <w:lang w:val="en-US"/>
-        </w:rPr>
-      </w:pPr>
-    </w:p>
-    <w:p>
-      <w:pPr>
-        <w:rPr>
-          <w:b/>
-          <w:bCs/>
-          <w:sz w:val="40"/>
-          <w:szCs w:val="40"/>
-          <w:lang w:val="en-US"/>
-        </w:rPr>
-      </w:pPr>
-      <w:r>
-        <w:rPr>
-          <w:b/>
-          <w:bCs/>
-          <w:sz w:val="40"/>
-          <w:szCs w:val="40"/>
-          <w:lang w:val="en-US"/>
-        </w:rPr>
-        <w:t>Engine Usage:</w:t>
-      </w:r>
-    </w:p>
-    <w:p>
-      <w:pPr>
-        <w:rPr>
-          <w:sz w:val="40"/>
-          <w:szCs w:val="40"/>
-          <w:lang w:val="en-US"/>
-        </w:rPr>
-      </w:pPr>
-      <w:r>
-        <w:rPr>
-          <w:sz w:val="40"/>
-          <w:szCs w:val="40"/>
-          <w:lang w:val="en-US"/>
-        </w:rPr>
-        <w:t>Hours: 1322</w:t>
-      </w:r>
-    </w:p>
-    <w:p>
-      <w:pPr>
-        <w:rPr>
-          <w:sz w:val="40"/>
-          <w:szCs w:val="40"/>
-          <w:lang w:val="en-US"/>
-        </w:rPr>
-      </w:pPr>
-      <w:r>
-        <w:rPr>
-          <w:sz w:val="40"/>
-          <w:szCs w:val="40"/>
-          <w:lang w:val="en-US"/>
-        </w:rPr>
-        <w:t>Cycles: 540</w:t>
-      </w:r>
-    </w:p>
-    <w:p>
-      <w:pPr>
-        <w:rPr>
-          <w:sz w:val="40"/>
-          <w:szCs w:val="40"/>
-          <w:lang w:val="en-US"/>
-        </w:rPr>
-      </w:pPr>
-    </w:p>
-    <w:p>
-      <w:pPr>
-        <w:pStyle w:val="Heading1"/>
-        <w:rPr>
-          <w:lang w:val="en-US"/>
-        </w:rPr>
-      </w:pPr>
-    </w:p>
-    <w:p>
-      <w:pPr>
-        <w:rPr>
-          <w:sz w:val="36"/>
-          <w:szCs w:val="36"/>
+        <w:t xml:space="preserve">Hours: </w:t>
+      </w:r>
+      <w:r>
+        <w:rPr>
+          <w:sz w:val="40"/>
+          <w:szCs w:val="40"/>
+          <w:lang w:val="en-US"/>
+        </w:rPr>
+        <w:t>17682</w:t>
+      </w:r>
+    </w:p>
+    <w:p>
+      <w:pPr>
+        <w:rPr>
+          <w:sz w:val="40"/>
+          <w:szCs w:val="40"/>
+          <w:lang w:val="en-US"/>
+        </w:rPr>
+      </w:pPr>
+      <w:r>
+        <w:rPr>
+          <w:sz w:val="40"/>
+          <w:szCs w:val="40"/>
+          <w:lang w:val="en-US"/>
+        </w:rPr>
+        <w:t xml:space="preserve">Cycles: </w:t>
+      </w:r>
+      <w:r>
+        <w:rPr>
+          <w:sz w:val="40"/>
+          <w:szCs w:val="40"/>
+          <w:lang w:val="en-US"/>
+        </w:rPr>
+        <w:t>9585</w:t>
+      </w:r>
+    </w:p>
+    <w:p>
+      <w:pPr>
+        <w:rPr>
+          <w:sz w:val="40"/>
+          <w:szCs w:val="40"/>
           <w:lang w:val="en-US"/>
         </w:rPr>
       </w:pPr>
     </w:p>
     <w:sectPr>
-      <w:pgSz w:w="11906" w:h="16838"/>
-      <w:pgMar w:top="1440" w:right="1440" w:bottom="1440" w:left="1440" w:header="720" w:footer="720" w:gutter="0"/>
+      <w:pgSz w:w="11906" w:h="16838" w:code="9"/>
+      <w:pgMar w:top="1440" w:right="1440" w:bottom="1440" w:left="1440" w:header="0" w:footer="720" w:gutter="0"/>
       <w:cols w:space="720"/>
       <w:docGrid w:linePitch="360"/>
     </w:sectPr>
@@ -1497,7 +1390,6 @@
   <w:style w:type="character" w:default="1" w:styleId="DefaultParagraphFont">
     <w:name w:val="Default Paragraph Font"/>
     <w:uiPriority w:val="1"/>
-    <w:semiHidden/>
     <w:unhideWhenUsed/>
   </w:style>
   <w:style w:type="table" w:default="1" w:styleId="TableNormal">
@@ -1809,6 +1701,29 @@
       <w:smallCaps/>
       <w:color w:val="0F4761" w:themeColor="accent1" w:themeShade="BF"/>
       <w:spacing w:val="5"/>
+    </w:rPr>
+  </w:style>
+  <w:style w:type="character" w:styleId="Hyperlink">
+    <w:name w:val="Hyperlink"/>
+    <w:basedOn w:val="DefaultParagraphFont"/>
+    <w:uiPriority w:val="99"/>
+    <w:unhideWhenUsed/>
+    <w:rsid w:val="00DA3FD9"/>
+    <w:rPr>
+      <w:color w:val="467886" w:themeColor="hyperlink"/>
+      <w:u w:val="single"/>
+    </w:rPr>
+  </w:style>
+  <w:style w:type="character" w:styleId="UnresolvedMention">
+    <w:name w:val="Unresolved Mention"/>
+    <w:basedOn w:val="DefaultParagraphFont"/>
+    <w:uiPriority w:val="99"/>
+    <w:semiHidden/>
+    <w:unhideWhenUsed/>
+    <w:rsid w:val="00DA3FD9"/>
+    <w:rPr>
+      <w:color w:val="605E5C"/>
+      <w:shd w:val="clear" w:color="auto" w:fill="E1DFDD"/>
     </w:rPr>
   </w:style>
 </w:styles>

</xml_diff>

<commit_message>
remove LLP Hours switch computed grounding
</commit_message>
<xml_diff>
--- a/pdf/doc1.docx
+++ b/pdf/doc1.docx
@@ -14,6 +14,7 @@
       </w:pPr>
       <w:r>
         <w:rPr>
+          <w:noProof/>
           <w:sz w:val="96"/>
           <w:szCs w:val="96"/>
         </w:rPr>
@@ -740,7 +741,17 @@
           <w:szCs w:val="40"/>
           <w:lang w:val="en-US"/>
         </w:rPr>
-        <w:t>17682</w:t>
+        <w:t>1</w:t>
+      </w:r>
+      <w:r>
+        <w:rPr>
+          <w:rFonts w:hint="cs"/>
+          <w:sz w:val="40"/>
+          <w:szCs w:val="40"/>
+          <w:rtl/>
+          <w:lang w:val="en-US"/>
+        </w:rPr>
+        <w:t>9004</w:t>
       </w:r>
     </w:p>
     <w:p>
@@ -763,9 +774,8 @@
         <w:rPr>
           <w:sz w:val="40"/>
           <w:szCs w:val="40"/>
-          <w:lang w:val="en-US"/>
-        </w:rPr>
-        <w:t>9585</w:t>
+        </w:rPr>
+        <w:t>10125</w:t>
       </w:r>
     </w:p>
     <w:p>

</xml_diff>

<commit_message>
multi groundings with doc-list works
</commit_message>
<xml_diff>
--- a/pdf/doc1.docx
+++ b/pdf/doc1.docx
@@ -105,10 +105,29 @@
         </w:rPr>
         <w:t>Part Sheet</w:t>
       </w:r>
-      <w:r>
-        <w:rPr>
-          <w:sz w:val="96"/>
-          <w:szCs w:val="96"/>
+    </w:p>
+    <w:p>
+      <w:pPr>
+        <w:pStyle w:val="Heading2"/>
+        <w:jc w:val="center"/>
+        <w:rPr>
+          <w:lang w:val="en-US"/>
+        </w:rPr>
+      </w:pPr>
+      <w:r>
+        <w:rPr>
+          <w:lang w:val="en-US"/>
+        </w:rPr>
+        <w:t xml:space="preserve">DOC </w:t>
+      </w:r>
+      <w:r>
+        <w:rPr>
+          <w:lang w:val="en-US"/>
+        </w:rPr>
+        <w:t>1</w:t>
+      </w:r>
+      <w:r>
+        <w:rPr>
           <w:lang w:val="en-US"/>
         </w:rPr>
         <w:br w:type="page"/>
@@ -1225,7 +1244,6 @@
     <w:next w:val="Normal"/>
     <w:link w:val="Heading2Char"/>
     <w:uiPriority w:val="9"/>
-    <w:semiHidden/>
     <w:unhideWhenUsed/>
     <w:qFormat/>
     <w:rsid w:val="001859B5"/>
@@ -1400,6 +1418,7 @@
   <w:style w:type="character" w:default="1" w:styleId="DefaultParagraphFont">
     <w:name w:val="Default Paragraph Font"/>
     <w:uiPriority w:val="1"/>
+    <w:semiHidden/>
     <w:unhideWhenUsed/>
   </w:style>
   <w:style w:type="table" w:default="1" w:styleId="TableNormal">
@@ -1441,7 +1460,6 @@
     <w:basedOn w:val="DefaultParagraphFont"/>
     <w:link w:val="Heading2"/>
     <w:uiPriority w:val="9"/>
-    <w:semiHidden/>
     <w:rsid w:val="001859B5"/>
     <w:rPr>
       <w:rFonts w:asciiTheme="majorHAnsi" w:eastAsiaTheme="majorEastAsia" w:hAnsiTheme="majorHAnsi" w:cstheme="majorBidi"/>

</xml_diff>